<commit_message>
Dokumentation ergaenzt + runnable-jar hinzugefuegt
</commit_message>
<xml_diff>
--- a/Dokumentation/Segelverein_Doku-Kodras.docx
+++ b/Dokumentation/Segelverein_Doku-Kodras.docx
@@ -42,9 +42,6 @@
                             </w:rPr>
                             <w:alias w:val="Titel"/>
                             <w:id w:val="16962279"/>
-                            <w:placeholder>
-                              <w:docPart w:val="36AD54B8EA404E3BA67E559413A009DA"/>
-                            </w:placeholder>
                             <w:dataBinding w:prefixMappings="xmlns:ns0='http://schemas.openxmlformats.org/package/2006/metadata/core-properties' xmlns:ns1='http://purl.org/dc/elements/1.1/'" w:xpath="/ns0:coreProperties[1]/ns1:title[1]" w:storeItemID="{6C3C8BC8-F283-45AE-878A-BAB7291924A1}"/>
                             <w:text/>
                           </w:sdtPr>
@@ -78,9 +75,6 @@
                             </w:rPr>
                             <w:alias w:val="Untertitel"/>
                             <w:id w:val="16962284"/>
-                            <w:placeholder>
-                              <w:docPart w:val="FB553F9842354604BB1CDA301254A0FE"/>
-                            </w:placeholder>
                             <w:dataBinding w:prefixMappings="xmlns:ns0='http://schemas.openxmlformats.org/package/2006/metadata/core-properties' xmlns:ns1='http://purl.org/dc/elements/1.1/'" w:xpath="/ns0:coreProperties[1]/ns1:subject[1]" w:storeItemID="{6C3C8BC8-F283-45AE-878A-BAB7291924A1}"/>
                             <w:text/>
                           </w:sdtPr>
@@ -374,7 +368,7 @@
           <w:r>
             <w:fldChar w:fldCharType="separate"/>
           </w:r>
-          <w:hyperlink w:anchor="_Toc414562986" w:history="1">
+          <w:hyperlink w:anchor="_Toc414563407" w:history="1">
             <w:r>
               <w:rPr>
                 <w:rStyle w:val="Hyperlink"/>
@@ -401,7 +395,7 @@
                 <w:noProof/>
                 <w:webHidden/>
               </w:rPr>
-              <w:instrText xml:space="preserve"> PAGEREF _Toc414562986 \h </w:instrText>
+              <w:instrText xml:space="preserve"> PAGEREF _Toc414563407 \h </w:instrText>
             </w:r>
             <w:r>
               <w:rPr>
@@ -444,7 +438,7 @@
               <w:lang w:eastAsia="de-DE"/>
             </w:rPr>
           </w:pPr>
-          <w:hyperlink w:anchor="_Toc414562987" w:history="1">
+          <w:hyperlink w:anchor="_Toc414563408" w:history="1">
             <w:r>
               <w:rPr>
                 <w:rStyle w:val="Hyperlink"/>
@@ -472,7 +466,7 @@
                 <w:noProof/>
                 <w:webHidden/>
               </w:rPr>
-              <w:instrText xml:space="preserve"> PAGEREF _Toc414562987 \h </w:instrText>
+              <w:instrText xml:space="preserve"> PAGEREF _Toc414563408 \h </w:instrText>
             </w:r>
             <w:r>
               <w:rPr>
@@ -515,7 +509,7 @@
               <w:lang w:eastAsia="de-DE"/>
             </w:rPr>
           </w:pPr>
-          <w:hyperlink w:anchor="_Toc414562988" w:history="1">
+          <w:hyperlink w:anchor="_Toc414563409" w:history="1">
             <w:r>
               <w:rPr>
                 <w:rStyle w:val="Hyperlink"/>
@@ -543,7 +537,7 @@
                 <w:noProof/>
                 <w:webHidden/>
               </w:rPr>
-              <w:instrText xml:space="preserve"> PAGEREF _Toc414562988 \h </w:instrText>
+              <w:instrText xml:space="preserve"> PAGEREF _Toc414563409 \h </w:instrText>
             </w:r>
             <w:r>
               <w:rPr>
@@ -586,7 +580,7 @@
               <w:lang w:eastAsia="de-DE"/>
             </w:rPr>
           </w:pPr>
-          <w:hyperlink w:anchor="_Toc414562989" w:history="1">
+          <w:hyperlink w:anchor="_Toc414563410" w:history="1">
             <w:r>
               <w:rPr>
                 <w:rStyle w:val="Hyperlink"/>
@@ -613,7 +607,7 @@
                 <w:noProof/>
                 <w:webHidden/>
               </w:rPr>
-              <w:instrText xml:space="preserve"> PAGEREF _Toc414562989 \h </w:instrText>
+              <w:instrText xml:space="preserve"> PAGEREF _Toc414563410 \h </w:instrText>
             </w:r>
             <w:r>
               <w:rPr>
@@ -656,7 +650,7 @@
               <w:lang w:eastAsia="de-DE"/>
             </w:rPr>
           </w:pPr>
-          <w:hyperlink w:anchor="_Toc414562990" w:history="1">
+          <w:hyperlink w:anchor="_Toc414563411" w:history="1">
             <w:r>
               <w:rPr>
                 <w:rStyle w:val="Hyperlink"/>
@@ -683,7 +677,77 @@
                 <w:noProof/>
                 <w:webHidden/>
               </w:rPr>
-              <w:instrText xml:space="preserve"> PAGEREF _Toc414562990 \h </w:instrText>
+              <w:instrText xml:space="preserve"> PAGEREF _Toc414563411 \h </w:instrText>
+            </w:r>
+            <w:r>
+              <w:rPr>
+                <w:noProof/>
+                <w:webHidden/>
+              </w:rPr>
+            </w:r>
+            <w:r>
+              <w:rPr>
+                <w:noProof/>
+                <w:webHidden/>
+              </w:rPr>
+              <w:fldChar w:fldCharType="separate"/>
+            </w:r>
+            <w:r>
+              <w:rPr>
+                <w:noProof/>
+                <w:webHidden/>
+              </w:rPr>
+              <w:t>6</w:t>
+            </w:r>
+            <w:r>
+              <w:rPr>
+                <w:noProof/>
+                <w:webHidden/>
+              </w:rPr>
+              <w:fldChar w:fldCharType="end"/>
+            </w:r>
+          </w:hyperlink>
+        </w:p>
+        <w:p>
+          <w:pPr>
+            <w:pStyle w:val="Verzeichnis2"/>
+            <w:tabs>
+              <w:tab w:val="right" w:leader="dot" w:pos="9062"/>
+            </w:tabs>
+            <w:rPr>
+              <w:rFonts w:eastAsiaTheme="minorEastAsia"/>
+              <w:noProof/>
+              <w:lang w:eastAsia="de-DE"/>
+            </w:rPr>
+          </w:pPr>
+          <w:hyperlink w:anchor="_Toc414563412" w:history="1">
+            <w:r>
+              <w:rPr>
+                <w:rStyle w:val="Hyperlink"/>
+                <w:noProof/>
+              </w:rPr>
+              <w:t>INSERT's</w:t>
+            </w:r>
+            <w:r>
+              <w:rPr>
+                <w:noProof/>
+                <w:webHidden/>
+              </w:rPr>
+              <w:tab/>
+            </w:r>
+            <w:r>
+              <w:rPr>
+                <w:noProof/>
+                <w:webHidden/>
+              </w:rPr>
+              <w:fldChar w:fldCharType="begin"/>
+            </w:r>
+            <w:r>
+              <w:rPr>
+                <w:noProof/>
+                <w:webHidden/>
+              </w:rPr>
+              <w:instrText xml:space="preserve"> PAGEREF _Toc414563412 \h </w:instrText>
             </w:r>
             <w:r>
               <w:rPr>
@@ -726,7 +790,7 @@
               <w:lang w:eastAsia="de-DE"/>
             </w:rPr>
           </w:pPr>
-          <w:hyperlink w:anchor="_Toc414562991" w:history="1">
+          <w:hyperlink w:anchor="_Toc414563413" w:history="1">
             <w:r>
               <w:rPr>
                 <w:rStyle w:val="Hyperlink"/>
@@ -753,7 +817,7 @@
                 <w:noProof/>
                 <w:webHidden/>
               </w:rPr>
-              <w:instrText xml:space="preserve"> PAGEREF _Toc414562991 \h </w:instrText>
+              <w:instrText xml:space="preserve"> PAGEREF _Toc414563413 \h </w:instrText>
             </w:r>
             <w:r>
               <w:rPr>
@@ -815,7 +879,7 @@
       <w:pPr>
         <w:pStyle w:val="berschrift1"/>
       </w:pPr>
-      <w:bookmarkStart w:id="0" w:name="_Toc414562986"/>
+      <w:bookmarkStart w:id="0" w:name="_Toc414563407"/>
       <w:r>
         <w:lastRenderedPageBreak/>
         <w:t>Aufgabenstellung</w:t>
@@ -3398,7 +3462,7 @@
           <w:lang w:eastAsia="de-DE"/>
         </w:rPr>
       </w:pPr>
-      <w:bookmarkStart w:id="8" w:name="_Toc414562987"/>
+      <w:bookmarkStart w:id="8" w:name="_Toc414563408"/>
       <w:r>
         <w:rPr>
           <w:lang w:eastAsia="de-DE"/>
@@ -3590,7 +3654,7 @@
           <w:lang w:eastAsia="de-DE"/>
         </w:rPr>
       </w:pPr>
-      <w:bookmarkStart w:id="9" w:name="_Toc414562988"/>
+      <w:bookmarkStart w:id="9" w:name="_Toc414563409"/>
       <w:r>
         <w:rPr>
           <w:lang w:eastAsia="de-DE"/>
@@ -3605,7 +3669,7 @@
         <w:ind w:left="284"/>
       </w:pPr>
       <w:bookmarkStart w:id="10" w:name="_Toc386067226"/>
-      <w:bookmarkStart w:id="11" w:name="_Toc414562989"/>
+      <w:bookmarkStart w:id="11" w:name="_Toc414563410"/>
       <w:r>
         <w:t>Serverinformationen</w:t>
       </w:r>
@@ -3705,7 +3769,7 @@
         <w:spacing w:after="240"/>
         <w:ind w:left="284"/>
       </w:pPr>
-      <w:bookmarkStart w:id="12" w:name="_Toc414562990"/>
+      <w:bookmarkStart w:id="12" w:name="_Toc414563411"/>
       <w:r>
         <w:t>Starten der GUI</w:t>
       </w:r>
@@ -3726,13 +3790,70 @@
     </w:p>
     <w:p>
       <w:pPr>
+        <w:pStyle w:val="berschrift2"/>
+        <w:spacing w:after="240"/>
+        <w:ind w:left="284"/>
+      </w:pPr>
+      <w:bookmarkStart w:id="13" w:name="_Toc414563412"/>
+      <w:proofErr w:type="spellStart"/>
+      <w:r>
+        <w:t>INSERT's</w:t>
+      </w:r>
+      <w:bookmarkEnd w:id="13"/>
+      <w:proofErr w:type="spellEnd"/>
+    </w:p>
+    <w:p>
+      <w:pPr>
+        <w:ind w:left="284"/>
+      </w:pPr>
+      <w:r>
+        <w:t xml:space="preserve">Die </w:t>
+      </w:r>
+      <w:proofErr w:type="spellStart"/>
+      <w:r>
+        <w:t>insert</w:t>
+      </w:r>
+      <w:proofErr w:type="spellEnd"/>
+      <w:r>
+        <w:t>-....</w:t>
+      </w:r>
+      <w:proofErr w:type="spellStart"/>
+      <w:r>
+        <w:t>sql</w:t>
+      </w:r>
+      <w:proofErr w:type="spellEnd"/>
+      <w:r>
+        <w:t xml:space="preserve"> Dokumente wurden über einen selbst geschriebenen Generator generiert. Die Namen der Personen und der Boote wurden aus Listen generiert, die im Ordner                          </w:t>
+      </w:r>
+      <w:r>
+        <w:rPr>
+          <w:i/>
+          <w:iCs/>
+        </w:rPr>
+        <w:t>SQL-Files/</w:t>
+      </w:r>
+      <w:proofErr w:type="spellStart"/>
+      <w:r>
+        <w:rPr>
+          <w:i/>
+          <w:iCs/>
+        </w:rPr>
+        <w:t>source_for_INSERTs</w:t>
+      </w:r>
+      <w:proofErr w:type="spellEnd"/>
+      <w:r>
+        <w:t xml:space="preserve"> zu finden sind.</w:t>
+      </w:r>
+    </w:p>
+    <w:p>
+      <w:pPr>
         <w:pStyle w:val="berschrift1"/>
       </w:pPr>
-      <w:bookmarkStart w:id="13" w:name="_Toc414562991"/>
+      <w:bookmarkStart w:id="14" w:name="_Toc414563413"/>
       <w:r>
         <w:t>GitHub-Link</w:t>
       </w:r>
-      <w:bookmarkEnd w:id="13"/>
+      <w:bookmarkEnd w:id="14"/>
     </w:p>
     <w:p>
       <w:r>
@@ -3806,7 +3927,7 @@
             <w:rPr>
               <w:noProof/>
             </w:rPr>
-            <w:t>1</w:t>
+            <w:t>6</w:t>
           </w:r>
         </w:fldSimple>
         <w:r>
@@ -4413,329 +4534,6 @@
 </w:styles>
 </file>
 
-<file path=word/glossary/document.xml><?xml version="1.0" encoding="utf-8"?>
-<w:glossaryDocument xmlns:ve="http://schemas.openxmlformats.org/markup-compatibility/2006" xmlns:o="urn:schemas-microsoft-com:office:office" xmlns:r="http://schemas.openxmlformats.org/officeDocument/2006/relationships" xmlns:m="http://schemas.openxmlformats.org/officeDocument/2006/math" xmlns:v="urn:schemas-microsoft-com:vml" xmlns:wp="http://schemas.openxmlformats.org/drawingml/2006/wordprocessingDrawing" xmlns:w10="urn:schemas-microsoft-com:office:word" xmlns:w="http://schemas.openxmlformats.org/wordprocessingml/2006/main" xmlns:wne="http://schemas.microsoft.com/office/word/2006/wordml">
-  <w:docParts/>
-</w:glossaryDocument>
-</file>
-
-<file path=word/glossary/fontTable.xml><?xml version="1.0" encoding="utf-8"?>
-<w:fonts xmlns:r="http://schemas.openxmlformats.org/officeDocument/2006/relationships" xmlns:w="http://schemas.openxmlformats.org/wordprocessingml/2006/main">
-  <w:font w:name="Calibri">
-    <w:panose1 w:val="020F0502020204030204"/>
-    <w:charset w:val="00"/>
-    <w:family w:val="swiss"/>
-    <w:pitch w:val="variable"/>
-    <w:sig w:usb0="E00002FF" w:usb1="4000ACFF" w:usb2="00000001" w:usb3="00000000" w:csb0="0000019F" w:csb1="00000000"/>
-  </w:font>
-  <w:font w:name="Arial">
-    <w:panose1 w:val="020B0604020202020204"/>
-    <w:charset w:val="00"/>
-    <w:family w:val="swiss"/>
-    <w:pitch w:val="variable"/>
-    <w:sig w:usb0="E0002AFF" w:usb1="C0007843" w:usb2="00000009" w:usb3="00000000" w:csb0="000001FF" w:csb1="00000000"/>
-  </w:font>
-  <w:font w:name="Cambria">
-    <w:panose1 w:val="02040503050406030204"/>
-    <w:charset w:val="00"/>
-    <w:family w:val="roman"/>
-    <w:pitch w:val="variable"/>
-    <w:sig w:usb0="E00002FF" w:usb1="400004FF" w:usb2="00000000" w:usb3="00000000" w:csb0="0000019F" w:csb1="00000000"/>
-  </w:font>
-  <w:font w:name="Times New Roman">
-    <w:panose1 w:val="02020603050405020304"/>
-    <w:charset w:val="00"/>
-    <w:family w:val="roman"/>
-    <w:pitch w:val="variable"/>
-    <w:sig w:usb0="E0002EFF" w:usb1="C0007843" w:usb2="00000009" w:usb3="00000000" w:csb0="000001FF" w:csb1="00000000"/>
-  </w:font>
-  <w:font w:name="Tahoma">
-    <w:panose1 w:val="020B0604030504040204"/>
-    <w:charset w:val="00"/>
-    <w:family w:val="swiss"/>
-    <w:notTrueType/>
-    <w:pitch w:val="variable"/>
-    <w:sig w:usb0="00000003" w:usb1="00000000" w:usb2="00000000" w:usb3="00000000" w:csb0="00000001" w:csb1="00000000"/>
-  </w:font>
-  <w:font w:name="Verdana">
-    <w:panose1 w:val="020B0604030504040204"/>
-    <w:charset w:val="00"/>
-    <w:family w:val="swiss"/>
-    <w:pitch w:val="variable"/>
-    <w:sig w:usb0="A10006FF" w:usb1="4000205B" w:usb2="00000010" w:usb3="00000000" w:csb0="0000019F" w:csb1="00000000"/>
-  </w:font>
-  <w:font w:name="Courier New">
-    <w:panose1 w:val="02070309020205020404"/>
-    <w:charset w:val="00"/>
-    <w:family w:val="modern"/>
-    <w:pitch w:val="fixed"/>
-    <w:sig w:usb0="E0002AFF" w:usb1="C0007843" w:usb2="00000009" w:usb3="00000000" w:csb0="000001FF" w:csb1="00000000"/>
-  </w:font>
-</w:fonts>
-</file>
-
-<file path=word/glossary/settings.xml><?xml version="1.0" encoding="utf-8"?>
-<w:settings xmlns:o="urn:schemas-microsoft-com:office:office" xmlns:r="http://schemas.openxmlformats.org/officeDocument/2006/relationships" xmlns:m="http://schemas.openxmlformats.org/officeDocument/2006/math" xmlns:v="urn:schemas-microsoft-com:vml" xmlns:w10="urn:schemas-microsoft-com:office:word" xmlns:w="http://schemas.openxmlformats.org/wordprocessingml/2006/main" xmlns:sl="http://schemas.openxmlformats.org/schemaLibrary/2006/main">
-  <w:view w:val="normal"/>
-  <w:defaultTabStop w:val="708"/>
-  <w:hyphenationZone w:val="425"/>
-  <w:characterSpacingControl w:val="doNotCompress"/>
-  <w:compat>
-    <w:useFELayout/>
-  </w:compat>
-  <w:rsids>
-    <w:rsidRoot w:val="00751136"/>
-    <w:rsid w:val="004B3111"/>
-    <w:rsid w:val="00751136"/>
-    <w:rsid w:val="00A369B6"/>
-    <w:rsid w:val="00CE7CD6"/>
-  </w:rsids>
-  <m:mathPr>
-    <m:mathFont m:val="Cambria Math"/>
-    <m:brkBin m:val="before"/>
-    <m:brkBinSub m:val="--"/>
-    <m:smallFrac m:val="off"/>
-    <m:dispDef/>
-    <m:lMargin m:val="0"/>
-    <m:rMargin m:val="0"/>
-    <m:defJc m:val="centerGroup"/>
-    <m:wrapIndent m:val="1440"/>
-    <m:intLim m:val="subSup"/>
-    <m:naryLim m:val="undOvr"/>
-  </m:mathPr>
-  <w:themeFontLang w:val="de-DE" w:bidi="ar-SA"/>
-  <w:clrSchemeMapping w:bg1="light1" w:t1="dark1" w:bg2="light2" w:t2="dark2" w:accent1="accent1" w:accent2="accent2" w:accent3="accent3" w:accent4="accent4" w:accent5="accent5" w:accent6="accent6" w:hyperlink="hyperlink" w:followedHyperlink="followedHyperlink"/>
-  <w:decimalSymbol w:val=","/>
-  <w:listSeparator w:val=";"/>
-</w:settings>
-</file>
-
-<file path=word/glossary/styles.xml><?xml version="1.0" encoding="utf-8"?>
-<w:styles xmlns:r="http://schemas.openxmlformats.org/officeDocument/2006/relationships" xmlns:w="http://schemas.openxmlformats.org/wordprocessingml/2006/main">
-  <w:docDefaults>
-    <w:rPrDefault>
-      <w:rPr>
-        <w:rFonts w:asciiTheme="minorHAnsi" w:eastAsiaTheme="minorEastAsia" w:hAnsiTheme="minorHAnsi" w:cstheme="minorBidi"/>
-        <w:sz w:val="22"/>
-        <w:szCs w:val="22"/>
-        <w:lang w:val="de-DE" w:eastAsia="de-DE" w:bidi="ar-SA"/>
-      </w:rPr>
-    </w:rPrDefault>
-    <w:pPrDefault>
-      <w:pPr>
-        <w:spacing w:after="200" w:line="276" w:lineRule="auto"/>
-      </w:pPr>
-    </w:pPrDefault>
-  </w:docDefaults>
-  <w:latentStyles w:defLockedState="0" w:defUIPriority="99" w:defSemiHidden="1" w:defUnhideWhenUsed="1" w:defQFormat="0" w:count="267">
-    <w:lsdException w:name="Normal" w:semiHidden="0" w:uiPriority="0" w:unhideWhenUsed="0" w:qFormat="1"/>
-    <w:lsdException w:name="heading 1" w:semiHidden="0" w:uiPriority="9" w:unhideWhenUsed="0" w:qFormat="1"/>
-    <w:lsdException w:name="heading 2" w:uiPriority="9" w:qFormat="1"/>
-    <w:lsdException w:name="heading 3" w:uiPriority="9" w:qFormat="1"/>
-    <w:lsdException w:name="heading 4" w:uiPriority="9" w:qFormat="1"/>
-    <w:lsdException w:name="heading 5" w:uiPriority="9" w:qFormat="1"/>
-    <w:lsdException w:name="heading 6" w:uiPriority="9" w:qFormat="1"/>
-    <w:lsdException w:name="heading 7" w:uiPriority="9" w:qFormat="1"/>
-    <w:lsdException w:name="heading 8" w:uiPriority="9" w:qFormat="1"/>
-    <w:lsdException w:name="heading 9" w:uiPriority="9" w:qFormat="1"/>
-    <w:lsdException w:name="toc 1" w:uiPriority="39"/>
-    <w:lsdException w:name="toc 2" w:uiPriority="39"/>
-    <w:lsdException w:name="toc 3" w:uiPriority="39"/>
-    <w:lsdException w:name="toc 4" w:uiPriority="39"/>
-    <w:lsdException w:name="toc 5" w:uiPriority="39"/>
-    <w:lsdException w:name="toc 6" w:uiPriority="39"/>
-    <w:lsdException w:name="toc 7" w:uiPriority="39"/>
-    <w:lsdException w:name="toc 8" w:uiPriority="39"/>
-    <w:lsdException w:name="toc 9" w:uiPriority="39"/>
-    <w:lsdException w:name="caption" w:uiPriority="35" w:qFormat="1"/>
-    <w:lsdException w:name="Title" w:semiHidden="0" w:uiPriority="10" w:unhideWhenUsed="0" w:qFormat="1"/>
-    <w:lsdException w:name="Default Paragraph Font" w:uiPriority="1"/>
-    <w:lsdException w:name="Subtitle" w:semiHidden="0" w:uiPriority="11" w:unhideWhenUsed="0" w:qFormat="1"/>
-    <w:lsdException w:name="Strong" w:semiHidden="0" w:uiPriority="22" w:unhideWhenUsed="0" w:qFormat="1"/>
-    <w:lsdException w:name="Emphasis" w:semiHidden="0" w:uiPriority="20" w:unhideWhenUsed="0" w:qFormat="1"/>
-    <w:lsdException w:name="Table Grid" w:semiHidden="0" w:uiPriority="59" w:unhideWhenUsed="0"/>
-    <w:lsdException w:name="Placeholder Text" w:unhideWhenUsed="0"/>
-    <w:lsdException w:name="No Spacing" w:semiHidden="0" w:uiPriority="1" w:unhideWhenUsed="0" w:qFormat="1"/>
-    <w:lsdException w:name="Light Shading" w:semiHidden="0" w:uiPriority="60" w:unhideWhenUsed="0"/>
-    <w:lsdException w:name="Light List" w:semiHidden="0" w:uiPriority="61" w:unhideWhenUsed="0"/>
-    <w:lsdException w:name="Light Grid" w:semiHidden="0" w:uiPriority="62" w:unhideWhenUsed="0"/>
-    <w:lsdException w:name="Medium Shading 1" w:semiHidden="0" w:uiPriority="63" w:unhideWhenUsed="0"/>
-    <w:lsdException w:name="Medium Shading 2" w:semiHidden="0" w:uiPriority="64" w:unhideWhenUsed="0"/>
-    <w:lsdException w:name="Medium List 1" w:semiHidden="0" w:uiPriority="65" w:unhideWhenUsed="0"/>
-    <w:lsdException w:name="Medium List 2" w:semiHidden="0" w:uiPriority="66" w:unhideWhenUsed="0"/>
-    <w:lsdException w:name="Medium Grid 1" w:semiHidden="0" w:uiPriority="67" w:unhideWhenUsed="0"/>
-    <w:lsdException w:name="Medium Grid 2" w:semiHidden="0" w:uiPriority="68" w:unhideWhenUsed="0"/>
-    <w:lsdException w:name="Medium Grid 3" w:semiHidden="0" w:uiPriority="69" w:unhideWhenUsed="0"/>
-    <w:lsdException w:name="Dark List" w:semiHidden="0" w:uiPriority="70" w:unhideWhenUsed="0"/>
-    <w:lsdException w:name="Colorful Shading" w:semiHidden="0" w:uiPriority="71" w:unhideWhenUsed="0"/>
-    <w:lsdException w:name="Colorful List" w:semiHidden="0" w:uiPriority="72" w:unhideWhenUsed="0"/>
-    <w:lsdException w:name="Colorful Grid" w:semiHidden="0" w:uiPriority="73" w:unhideWhenUsed="0"/>
-    <w:lsdException w:name="Light Shading Accent 1" w:semiHidden="0" w:uiPriority="60" w:unhideWhenUsed="0"/>
-    <w:lsdException w:name="Light List Accent 1" w:semiHidden="0" w:uiPriority="61" w:unhideWhenUsed="0"/>
-    <w:lsdException w:name="Light Grid Accent 1" w:semiHidden="0" w:uiPriority="62" w:unhideWhenUsed="0"/>
-    <w:lsdException w:name="Medium Shading 1 Accent 1" w:semiHidden="0" w:uiPriority="63" w:unhideWhenUsed="0"/>
-    <w:lsdException w:name="Medium Shading 2 Accent 1" w:semiHidden="0" w:uiPriority="64" w:unhideWhenUsed="0"/>
-    <w:lsdException w:name="Medium List 1 Accent 1" w:semiHidden="0" w:uiPriority="65" w:unhideWhenUsed="0"/>
-    <w:lsdException w:name="Revision" w:unhideWhenUsed="0"/>
-    <w:lsdException w:name="List Paragraph" w:semiHidden="0" w:uiPriority="34" w:unhideWhenUsed="0" w:qFormat="1"/>
-    <w:lsdException w:name="Quote" w:semiHidden="0" w:uiPriority="29" w:unhideWhenUsed="0" w:qFormat="1"/>
-    <w:lsdException w:name="Intense Quote" w:semiHidden="0" w:uiPriority="30" w:unhideWhenUsed="0" w:qFormat="1"/>
-    <w:lsdException w:name="Medium List 2 Accent 1" w:semiHidden="0" w:uiPriority="66" w:unhideWhenUsed="0"/>
-    <w:lsdException w:name="Medium Grid 1 Accent 1" w:semiHidden="0" w:uiPriority="67" w:unhideWhenUsed="0"/>
-    <w:lsdException w:name="Medium Grid 2 Accent 1" w:semiHidden="0" w:uiPriority="68" w:unhideWhenUsed="0"/>
-    <w:lsdException w:name="Medium Grid 3 Accent 1" w:semiHidden="0" w:uiPriority="69" w:unhideWhenUsed="0"/>
-    <w:lsdException w:name="Dark List Accent 1" w:semiHidden="0" w:uiPriority="70" w:unhideWhenUsed="0"/>
-    <w:lsdException w:name="Colorful Shading Accent 1" w:semiHidden="0" w:uiPriority="71" w:unhideWhenUsed="0"/>
-    <w:lsdException w:name="Colorful List Accent 1" w:semiHidden="0" w:uiPriority="72" w:unhideWhenUsed="0"/>
-    <w:lsdException w:name="Colorful Grid Accent 1" w:semiHidden="0" w:uiPriority="73" w:unhideWhenUsed="0"/>
-    <w:lsdException w:name="Light Shading Accent 2" w:semiHidden="0" w:uiPriority="60" w:unhideWhenUsed="0"/>
-    <w:lsdException w:name="Light List Accent 2" w:semiHidden="0" w:uiPriority="61" w:unhideWhenUsed="0"/>
-    <w:lsdException w:name="Light Grid Accent 2" w:semiHidden="0" w:uiPriority="62" w:unhideWhenUsed="0"/>
-    <w:lsdException w:name="Medium Shading 1 Accent 2" w:semiHidden="0" w:uiPriority="63" w:unhideWhenUsed="0"/>
-    <w:lsdException w:name="Medium Shading 2 Accent 2" w:semiHidden="0" w:uiPriority="64" w:unhideWhenUsed="0"/>
-    <w:lsdException w:name="Medium List 1 Accent 2" w:semiHidden="0" w:uiPriority="65" w:unhideWhenUsed="0"/>
-    <w:lsdException w:name="Medium List 2 Accent 2" w:semiHidden="0" w:uiPriority="66" w:unhideWhenUsed="0"/>
-    <w:lsdException w:name="Medium Grid 1 Accent 2" w:semiHidden="0" w:uiPriority="67" w:unhideWhenUsed="0"/>
-    <w:lsdException w:name="Medium Grid 2 Accent 2" w:semiHidden="0" w:uiPriority="68" w:unhideWhenUsed="0"/>
-    <w:lsdException w:name="Medium Grid 3 Accent 2" w:semiHidden="0" w:uiPriority="69" w:unhideWhenUsed="0"/>
-    <w:lsdException w:name="Dark List Accent 2" w:semiHidden="0" w:uiPriority="70" w:unhideWhenUsed="0"/>
-    <w:lsdException w:name="Colorful Shading Accent 2" w:semiHidden="0" w:uiPriority="71" w:unhideWhenUsed="0"/>
-    <w:lsdException w:name="Colorful List Accent 2" w:semiHidden="0" w:uiPriority="72" w:unhideWhenUsed="0"/>
-    <w:lsdException w:name="Colorful Grid Accent 2" w:semiHidden="0" w:uiPriority="73" w:unhideWhenUsed="0"/>
-    <w:lsdException w:name="Light Shading Accent 3" w:semiHidden="0" w:uiPriority="60" w:unhideWhenUsed="0"/>
-    <w:lsdException w:name="Light List Accent 3" w:semiHidden="0" w:uiPriority="61" w:unhideWhenUsed="0"/>
-    <w:lsdException w:name="Light Grid Accent 3" w:semiHidden="0" w:uiPriority="62" w:unhideWhenUsed="0"/>
-    <w:lsdException w:name="Medium Shading 1 Accent 3" w:semiHidden="0" w:uiPriority="63" w:unhideWhenUsed="0"/>
-    <w:lsdException w:name="Medium Shading 2 Accent 3" w:semiHidden="0" w:uiPriority="64" w:unhideWhenUsed="0"/>
-    <w:lsdException w:name="Medium List 1 Accent 3" w:semiHidden="0" w:uiPriority="65" w:unhideWhenUsed="0"/>
-    <w:lsdException w:name="Medium List 2 Accent 3" w:semiHidden="0" w:uiPriority="66" w:unhideWhenUsed="0"/>
-    <w:lsdException w:name="Medium Grid 1 Accent 3" w:semiHidden="0" w:uiPriority="67" w:unhideWhenUsed="0"/>
-    <w:lsdException w:name="Medium Grid 2 Accent 3" w:semiHidden="0" w:uiPriority="68" w:unhideWhenUsed="0"/>
-    <w:lsdException w:name="Medium Grid 3 Accent 3" w:semiHidden="0" w:uiPriority="69" w:unhideWhenUsed="0"/>
-    <w:lsdException w:name="Dark List Accent 3" w:semiHidden="0" w:uiPriority="70" w:unhideWhenUsed="0"/>
-    <w:lsdException w:name="Colorful Shading Accent 3" w:semiHidden="0" w:uiPriority="71" w:unhideWhenUsed="0"/>
-    <w:lsdException w:name="Colorful List Accent 3" w:semiHidden="0" w:uiPriority="72" w:unhideWhenUsed="0"/>
-    <w:lsdException w:name="Colorful Grid Accent 3" w:semiHidden="0" w:uiPriority="73" w:unhideWhenUsed="0"/>
-    <w:lsdException w:name="Light Shading Accent 4" w:semiHidden="0" w:uiPriority="60" w:unhideWhenUsed="0"/>
-    <w:lsdException w:name="Light List Accent 4" w:semiHidden="0" w:uiPriority="61" w:unhideWhenUsed="0"/>
-    <w:lsdException w:name="Light Grid Accent 4" w:semiHidden="0" w:uiPriority="62" w:unhideWhenUsed="0"/>
-    <w:lsdException w:name="Medium Shading 1 Accent 4" w:semiHidden="0" w:uiPriority="63" w:unhideWhenUsed="0"/>
-    <w:lsdException w:name="Medium Shading 2 Accent 4" w:semiHidden="0" w:uiPriority="64" w:unhideWhenUsed="0"/>
-    <w:lsdException w:name="Medium List 1 Accent 4" w:semiHidden="0" w:uiPriority="65" w:unhideWhenUsed="0"/>
-    <w:lsdException w:name="Medium List 2 Accent 4" w:semiHidden="0" w:uiPriority="66" w:unhideWhenUsed="0"/>
-    <w:lsdException w:name="Medium Grid 1 Accent 4" w:semiHidden="0" w:uiPriority="67" w:unhideWhenUsed="0"/>
-    <w:lsdException w:name="Medium Grid 2 Accent 4" w:semiHidden="0" w:uiPriority="68" w:unhideWhenUsed="0"/>
-    <w:lsdException w:name="Medium Grid 3 Accent 4" w:semiHidden="0" w:uiPriority="69" w:unhideWhenUsed="0"/>
-    <w:lsdException w:name="Dark List Accent 4" w:semiHidden="0" w:uiPriority="70" w:unhideWhenUsed="0"/>
-    <w:lsdException w:name="Colorful Shading Accent 4" w:semiHidden="0" w:uiPriority="71" w:unhideWhenUsed="0"/>
-    <w:lsdException w:name="Colorful List Accent 4" w:semiHidden="0" w:uiPriority="72" w:unhideWhenUsed="0"/>
-    <w:lsdException w:name="Colorful Grid Accent 4" w:semiHidden="0" w:uiPriority="73" w:unhideWhenUsed="0"/>
-    <w:lsdException w:name="Light Shading Accent 5" w:semiHidden="0" w:uiPriority="60" w:unhideWhenUsed="0"/>
-    <w:lsdException w:name="Light List Accent 5" w:semiHidden="0" w:uiPriority="61" w:unhideWhenUsed="0"/>
-    <w:lsdException w:name="Light Grid Accent 5" w:semiHidden="0" w:uiPriority="62" w:unhideWhenUsed="0"/>
-    <w:lsdException w:name="Medium Shading 1 Accent 5" w:semiHidden="0" w:uiPriority="63" w:unhideWhenUsed="0"/>
-    <w:lsdException w:name="Medium Shading 2 Accent 5" w:semiHidden="0" w:uiPriority="64" w:unhideWhenUsed="0"/>
-    <w:lsdException w:name="Medium List 1 Accent 5" w:semiHidden="0" w:uiPriority="65" w:unhideWhenUsed="0"/>
-    <w:lsdException w:name="Medium List 2 Accent 5" w:semiHidden="0" w:uiPriority="66" w:unhideWhenUsed="0"/>
-    <w:lsdException w:name="Medium Grid 1 Accent 5" w:semiHidden="0" w:uiPriority="67" w:unhideWhenUsed="0"/>
-    <w:lsdException w:name="Medium Grid 2 Accent 5" w:semiHidden="0" w:uiPriority="68" w:unhideWhenUsed="0"/>
-    <w:lsdException w:name="Medium Grid 3 Accent 5" w:semiHidden="0" w:uiPriority="69" w:unhideWhenUsed="0"/>
-    <w:lsdException w:name="Dark List Accent 5" w:semiHidden="0" w:uiPriority="70" w:unhideWhenUsed="0"/>
-    <w:lsdException w:name="Colorful Shading Accent 5" w:semiHidden="0" w:uiPriority="71" w:unhideWhenUsed="0"/>
-    <w:lsdException w:name="Colorful List Accent 5" w:semiHidden="0" w:uiPriority="72" w:unhideWhenUsed="0"/>
-    <w:lsdException w:name="Colorful Grid Accent 5" w:semiHidden="0" w:uiPriority="73" w:unhideWhenUsed="0"/>
-    <w:lsdException w:name="Light Shading Accent 6" w:semiHidden="0" w:uiPriority="60" w:unhideWhenUsed="0"/>
-    <w:lsdException w:name="Light List Accent 6" w:semiHidden="0" w:uiPriority="61" w:unhideWhenUsed="0"/>
-    <w:lsdException w:name="Light Grid Accent 6" w:semiHidden="0" w:uiPriority="62" w:unhideWhenUsed="0"/>
-    <w:lsdException w:name="Medium Shading 1 Accent 6" w:semiHidden="0" w:uiPriority="63" w:unhideWhenUsed="0"/>
-    <w:lsdException w:name="Medium Shading 2 Accent 6" w:semiHidden="0" w:uiPriority="64" w:unhideWhenUsed="0"/>
-    <w:lsdException w:name="Medium List 1 Accent 6" w:semiHidden="0" w:uiPriority="65" w:unhideWhenUsed="0"/>
-    <w:lsdException w:name="Medium List 2 Accent 6" w:semiHidden="0" w:uiPriority="66" w:unhideWhenUsed="0"/>
-    <w:lsdException w:name="Medium Grid 1 Accent 6" w:semiHidden="0" w:uiPriority="67" w:unhideWhenUsed="0"/>
-    <w:lsdException w:name="Medium Grid 2 Accent 6" w:semiHidden="0" w:uiPriority="68" w:unhideWhenUsed="0"/>
-    <w:lsdException w:name="Medium Grid 3 Accent 6" w:semiHidden="0" w:uiPriority="69" w:unhideWhenUsed="0"/>
-    <w:lsdException w:name="Dark List Accent 6" w:semiHidden="0" w:uiPriority="70" w:unhideWhenUsed="0"/>
-    <w:lsdException w:name="Colorful Shading Accent 6" w:semiHidden="0" w:uiPriority="71" w:unhideWhenUsed="0"/>
-    <w:lsdException w:name="Colorful List Accent 6" w:semiHidden="0" w:uiPriority="72" w:unhideWhenUsed="0"/>
-    <w:lsdException w:name="Colorful Grid Accent 6" w:semiHidden="0" w:uiPriority="73" w:unhideWhenUsed="0"/>
-    <w:lsdException w:name="Subtle Emphasis" w:semiHidden="0" w:uiPriority="19" w:unhideWhenUsed="0" w:qFormat="1"/>
-    <w:lsdException w:name="Intense Emphasis" w:semiHidden="0" w:uiPriority="21" w:unhideWhenUsed="0" w:qFormat="1"/>
-    <w:lsdException w:name="Subtle Reference" w:semiHidden="0" w:uiPriority="31" w:unhideWhenUsed="0" w:qFormat="1"/>
-    <w:lsdException w:name="Intense Reference" w:semiHidden="0" w:uiPriority="32" w:unhideWhenUsed="0" w:qFormat="1"/>
-    <w:lsdException w:name="Book Title" w:semiHidden="0" w:uiPriority="33" w:unhideWhenUsed="0" w:qFormat="1"/>
-    <w:lsdException w:name="Bibliography" w:uiPriority="37"/>
-    <w:lsdException w:name="TOC Heading" w:uiPriority="39" w:qFormat="1"/>
-  </w:latentStyles>
-  <w:style w:type="paragraph" w:default="1" w:styleId="Standard">
-    <w:name w:val="Normal"/>
-    <w:qFormat/>
-    <w:rsid w:val="00CE7CD6"/>
-  </w:style>
-  <w:style w:type="character" w:default="1" w:styleId="Absatz-Standardschriftart">
-    <w:name w:val="Default Paragraph Font"/>
-    <w:uiPriority w:val="1"/>
-    <w:semiHidden/>
-    <w:unhideWhenUsed/>
-  </w:style>
-  <w:style w:type="table" w:default="1" w:styleId="NormaleTabelle">
-    <w:name w:val="Normal Table"/>
-    <w:uiPriority w:val="99"/>
-    <w:semiHidden/>
-    <w:unhideWhenUsed/>
-    <w:qFormat/>
-    <w:tblPr>
-      <w:tblInd w:w="0" w:type="dxa"/>
-      <w:tblCellMar>
-        <w:top w:w="0" w:type="dxa"/>
-        <w:left w:w="108" w:type="dxa"/>
-        <w:bottom w:w="0" w:type="dxa"/>
-        <w:right w:w="108" w:type="dxa"/>
-      </w:tblCellMar>
-    </w:tblPr>
-  </w:style>
-  <w:style w:type="numbering" w:default="1" w:styleId="KeineListe">
-    <w:name w:val="No List"/>
-    <w:uiPriority w:val="99"/>
-    <w:semiHidden/>
-    <w:unhideWhenUsed/>
-  </w:style>
-  <w:style w:type="paragraph" w:customStyle="1" w:styleId="36AD54B8EA404E3BA67E559413A009DA">
-    <w:name w:val="36AD54B8EA404E3BA67E559413A009DA"/>
-    <w:rsid w:val="00751136"/>
-  </w:style>
-  <w:style w:type="paragraph" w:customStyle="1" w:styleId="FB553F9842354604BB1CDA301254A0FE">
-    <w:name w:val="FB553F9842354604BB1CDA301254A0FE"/>
-    <w:rsid w:val="00751136"/>
-  </w:style>
-  <w:style w:type="paragraph" w:customStyle="1" w:styleId="83FAC68B08324CEF9EE23959174AA986">
-    <w:name w:val="83FAC68B08324CEF9EE23959174AA986"/>
-    <w:rsid w:val="00751136"/>
-  </w:style>
-  <w:style w:type="paragraph" w:customStyle="1" w:styleId="1B7A4C1AEDE4499E9B0128D673E2A573">
-    <w:name w:val="1B7A4C1AEDE4499E9B0128D673E2A573"/>
-    <w:rsid w:val="00751136"/>
-  </w:style>
-  <w:style w:type="paragraph" w:customStyle="1" w:styleId="6B9BFDBDA49046D79F4096F1A4185A57">
-    <w:name w:val="6B9BFDBDA49046D79F4096F1A4185A57"/>
-    <w:rsid w:val="00751136"/>
-  </w:style>
-  <w:style w:type="paragraph" w:customStyle="1" w:styleId="07926D41D32A4701B4DA4F464D1F4CA9">
-    <w:name w:val="07926D41D32A4701B4DA4F464D1F4CA9"/>
-    <w:rsid w:val="00751136"/>
-  </w:style>
-  <w:style w:type="paragraph" w:customStyle="1" w:styleId="43855A1EC30448A1871F0D8048C4B7A6">
-    <w:name w:val="43855A1EC30448A1871F0D8048C4B7A6"/>
-    <w:rsid w:val="00751136"/>
-  </w:style>
-</w:styles>
-</file>
-
-<file path=word/glossary/webSettings.xml><?xml version="1.0" encoding="utf-8"?>
-<w:webSettings xmlns:r="http://schemas.openxmlformats.org/officeDocument/2006/relationships" xmlns:w="http://schemas.openxmlformats.org/wordprocessingml/2006/main">
-  <w:optimizeForBrowser/>
-</w:webSettings>
-</file>
-
 <file path=word/theme/theme1.xml><?xml version="1.0" encoding="utf-8"?>
 <a:theme xmlns:a="http://schemas.openxmlformats.org/drawingml/2006/main" name="Larissa-Design">
   <a:themeElements>
@@ -5043,7 +4841,7 @@
 </file>
 
 <file path=customXml/itemProps2.xml><?xml version="1.0" encoding="utf-8"?>
-<ds:datastoreItem xmlns:ds="http://schemas.openxmlformats.org/officeDocument/2006/customXml" ds:itemID="{FD8D752E-8445-473C-98DE-7FBCBFE67993}">
+<ds:datastoreItem xmlns:ds="http://schemas.openxmlformats.org/officeDocument/2006/customXml" ds:itemID="{2104DF11-B487-4066-9581-B93C8645154A}">
   <ds:schemaRefs>
     <ds:schemaRef ds:uri="http://schemas.openxmlformats.org/officeDocument/2006/bibliography"/>
   </ds:schemaRefs>

</xml_diff>